<commit_message>
I made a change to the wordfile
</commit_message>
<xml_diff>
--- a/wordfile.docx
+++ b/wordfile.docx
@@ -3,8 +3,14 @@
 <w:document xmlns:wpc="http://schemas.microsoft.com/office/word/2010/wordprocessingCanvas" xmlns:mc="http://schemas.openxmlformats.org/markup-compatibility/2006" xmlns:o="urn:schemas-microsoft-com:office:office" xmlns:r="http://schemas.openxmlformats.org/officeDocument/2006/relationships" xmlns:m="http://schemas.openxmlformats.org/officeDocument/2006/math" xmlns:v="urn:schemas-microsoft-com:vml" xmlns:wp14="http://schemas.microsoft.com/office/word/2010/wordprocessingDrawing" xmlns:wp="http://schemas.openxmlformats.org/drawingml/2006/wordprocessingDrawing" xmlns:w10="urn:schemas-microsoft-com:office:word" xmlns:w="http://schemas.openxmlformats.org/wordprocessingml/2006/main" xmlns:w14="http://schemas.microsoft.com/office/word/2010/wordml" xmlns:wpg="http://schemas.microsoft.com/office/word/2010/wordprocessingGroup" xmlns:wpi="http://schemas.microsoft.com/office/word/2010/wordprocessingInk" xmlns:wne="http://schemas.microsoft.com/office/word/2006/wordml" xmlns:wps="http://schemas.microsoft.com/office/word/2010/wordprocessingShape" mc:Ignorable="w14 wp14">
   <w:body>
     <w:p>
+      <w:pPr>
+        <w:pStyle w:val="Heading1"/>
+      </w:pPr>
       <w:r>
         <w:t>This is my lovely word file</w:t>
+      </w:r>
+      <w:r>
+        <w:t xml:space="preserve"> with a different font and colour</w:t>
       </w:r>
       <w:bookmarkStart w:id="0" w:name="_GoBack"/>
       <w:bookmarkEnd w:id="0"/>
@@ -179,6 +185,29 @@
     <w:name w:val="Normal"/>
     <w:qFormat/>
   </w:style>
+  <w:style w:type="paragraph" w:styleId="Heading1">
+    <w:name w:val="heading 1"/>
+    <w:basedOn w:val="Normal"/>
+    <w:next w:val="Normal"/>
+    <w:link w:val="Heading1Char"/>
+    <w:uiPriority w:val="9"/>
+    <w:qFormat/>
+    <w:rsid w:val="00337D0C"/>
+    <w:pPr>
+      <w:keepNext/>
+      <w:keepLines/>
+      <w:spacing w:before="480" w:after="0"/>
+      <w:outlineLvl w:val="0"/>
+    </w:pPr>
+    <w:rPr>
+      <w:rFonts w:asciiTheme="majorHAnsi" w:eastAsiaTheme="majorEastAsia" w:hAnsiTheme="majorHAnsi" w:cstheme="majorBidi"/>
+      <w:b/>
+      <w:bCs/>
+      <w:color w:val="365F91" w:themeColor="accent1" w:themeShade="BF"/>
+      <w:sz w:val="28"/>
+      <w:szCs w:val="28"/>
+    </w:rPr>
+  </w:style>
   <w:style w:type="character" w:default="1" w:styleId="DefaultParagraphFont">
     <w:name w:val="Default Paragraph Font"/>
     <w:uiPriority w:val="1"/>
@@ -205,6 +234,21 @@
     <w:uiPriority w:val="99"/>
     <w:semiHidden/>
     <w:unhideWhenUsed/>
+  </w:style>
+  <w:style w:type="character" w:customStyle="1" w:styleId="Heading1Char">
+    <w:name w:val="Heading 1 Char"/>
+    <w:basedOn w:val="DefaultParagraphFont"/>
+    <w:link w:val="Heading1"/>
+    <w:uiPriority w:val="9"/>
+    <w:rsid w:val="00337D0C"/>
+    <w:rPr>
+      <w:rFonts w:asciiTheme="majorHAnsi" w:eastAsiaTheme="majorEastAsia" w:hAnsiTheme="majorHAnsi" w:cstheme="majorBidi"/>
+      <w:b/>
+      <w:bCs/>
+      <w:color w:val="365F91" w:themeColor="accent1" w:themeShade="BF"/>
+      <w:sz w:val="28"/>
+      <w:szCs w:val="28"/>
+    </w:rPr>
   </w:style>
 </w:styles>
 </file>
@@ -369,6 +413,29 @@
     <w:name w:val="Normal"/>
     <w:qFormat/>
   </w:style>
+  <w:style w:type="paragraph" w:styleId="Heading1">
+    <w:name w:val="heading 1"/>
+    <w:basedOn w:val="Normal"/>
+    <w:next w:val="Normal"/>
+    <w:link w:val="Heading1Char"/>
+    <w:uiPriority w:val="9"/>
+    <w:qFormat/>
+    <w:rsid w:val="00337D0C"/>
+    <w:pPr>
+      <w:keepNext/>
+      <w:keepLines/>
+      <w:spacing w:before="480" w:after="0"/>
+      <w:outlineLvl w:val="0"/>
+    </w:pPr>
+    <w:rPr>
+      <w:rFonts w:asciiTheme="majorHAnsi" w:eastAsiaTheme="majorEastAsia" w:hAnsiTheme="majorHAnsi" w:cstheme="majorBidi"/>
+      <w:b/>
+      <w:bCs/>
+      <w:color w:val="365F91" w:themeColor="accent1" w:themeShade="BF"/>
+      <w:sz w:val="28"/>
+      <w:szCs w:val="28"/>
+    </w:rPr>
+  </w:style>
   <w:style w:type="character" w:default="1" w:styleId="DefaultParagraphFont">
     <w:name w:val="Default Paragraph Font"/>
     <w:uiPriority w:val="1"/>
@@ -395,6 +462,21 @@
     <w:uiPriority w:val="99"/>
     <w:semiHidden/>
     <w:unhideWhenUsed/>
+  </w:style>
+  <w:style w:type="character" w:customStyle="1" w:styleId="Heading1Char">
+    <w:name w:val="Heading 1 Char"/>
+    <w:basedOn w:val="DefaultParagraphFont"/>
+    <w:link w:val="Heading1"/>
+    <w:uiPriority w:val="9"/>
+    <w:rsid w:val="00337D0C"/>
+    <w:rPr>
+      <w:rFonts w:asciiTheme="majorHAnsi" w:eastAsiaTheme="majorEastAsia" w:hAnsiTheme="majorHAnsi" w:cstheme="majorBidi"/>
+      <w:b/>
+      <w:bCs/>
+      <w:color w:val="365F91" w:themeColor="accent1" w:themeShade="BF"/>
+      <w:sz w:val="28"/>
+      <w:szCs w:val="28"/>
+    </w:rPr>
   </w:style>
 </w:styles>
 </file>

</xml_diff>

<commit_message>
Made a change to the word file
</commit_message>
<xml_diff>
--- a/wordfile.docx
+++ b/wordfile.docx
@@ -5,11 +5,20 @@
     <w:p>
       <w:pPr>
         <w:pStyle w:val="Heading1"/>
+        <w:rPr>
+          <w:color w:val="FF0000"/>
+        </w:rPr>
       </w:pPr>
       <w:r>
+        <w:rPr>
+          <w:color w:val="FF0000"/>
+        </w:rPr>
         <w:t>This is my lovely word file</w:t>
       </w:r>
       <w:r>
+        <w:rPr>
+          <w:color w:val="FF0000"/>
+        </w:rPr>
         <w:t xml:space="preserve"> with a different font and colour</w:t>
       </w:r>
       <w:bookmarkStart w:id="0" w:name="_GoBack"/>

</xml_diff>